<commit_message>
Пункты 4.2.1.1 - 4.3.1
</commit_message>
<xml_diff>
--- a/OtchetTz.docx
+++ b/OtchetTz.docx
@@ -2398,6 +2398,7 @@
         <w:rPr>
           <w:b/>
           <w:bCs/>
+          <w:noProof/>
         </w:rPr>
         <w:drawing>
           <wp:inline distT="0" distB="0" distL="0" distR="0" wp14:anchorId="31604751" wp14:editId="69295864">
@@ -2449,6 +2450,79 @@
           <w:bCs/>
         </w:rPr>
         <w:t>Требования безопасности</w:t>
+      </w:r>
+    </w:p>
+    <w:p>
+      <w:pPr>
+        <w:rPr>
+          <w:b/>
+          <w:bCs/>
+        </w:rPr>
+      </w:pPr>
+    </w:p>
+    <w:p>
+      <w:pPr>
+        <w:rPr>
+          <w:b/>
+          <w:bCs/>
+        </w:rPr>
+      </w:pPr>
+      <w:r>
+        <w:rPr>
+          <w:b/>
+          <w:bCs/>
+        </w:rPr>
+        <w:lastRenderedPageBreak/>
+        <w:drawing>
+          <wp:inline distT="0" distB="0" distL="0" distR="0" wp14:anchorId="6E3FA46A" wp14:editId="6F89614B">
+            <wp:extent cx="5940425" cy="2322195"/>
+            <wp:effectExtent l="0" t="0" r="3175" b="1905"/>
+            <wp:docPr id="35" name="Рисунок 35"/>
+            <wp:cNvGraphicFramePr>
+              <a:graphicFrameLocks xmlns:a="http://schemas.openxmlformats.org/drawingml/2006/main" noChangeAspect="1"/>
+            </wp:cNvGraphicFramePr>
+            <a:graphic xmlns:a="http://schemas.openxmlformats.org/drawingml/2006/main">
+              <a:graphicData uri="http://schemas.openxmlformats.org/drawingml/2006/picture">
+                <pic:pic xmlns:pic="http://schemas.openxmlformats.org/drawingml/2006/picture">
+                  <pic:nvPicPr>
+                    <pic:cNvPr id="1" name=""/>
+                    <pic:cNvPicPr/>
+                  </pic:nvPicPr>
+                  <pic:blipFill>
+                    <a:blip r:embed="rId38"/>
+                    <a:stretch>
+                      <a:fillRect/>
+                    </a:stretch>
+                  </pic:blipFill>
+                  <pic:spPr>
+                    <a:xfrm>
+                      <a:off x="0" y="0"/>
+                      <a:ext cx="5940425" cy="2322195"/>
+                    </a:xfrm>
+                    <a:prstGeom prst="rect">
+                      <a:avLst/>
+                    </a:prstGeom>
+                  </pic:spPr>
+                </pic:pic>
+              </a:graphicData>
+            </a:graphic>
+          </wp:inline>
+        </w:drawing>
+      </w:r>
+    </w:p>
+    <w:p>
+      <w:pPr>
+        <w:rPr>
+          <w:b/>
+          <w:bCs/>
+        </w:rPr>
+      </w:pPr>
+      <w:r>
+        <w:rPr>
+          <w:b/>
+          <w:bCs/>
+        </w:rPr>
+        <w:t>Пункты 4.1.13 – 4.2.1.1</w:t>
       </w:r>
     </w:p>
     <w:p>

</xml_diff>

<commit_message>
пункты 4.3.2.9 - 4.3.3
</commit_message>
<xml_diff>
--- a/OtchetTz.docx
+++ b/OtchetTz.docx
@@ -3010,6 +3010,7 @@
         <w:rPr>
           <w:b/>
           <w:bCs/>
+          <w:noProof/>
         </w:rPr>
         <w:drawing>
           <wp:inline distT="0" distB="0" distL="0" distR="0" wp14:anchorId="68F10D40" wp14:editId="25B3D76A">
@@ -3061,6 +3062,79 @@
           <w:bCs/>
         </w:rPr>
         <w:t>Требования к защите данных от разрушений</w:t>
+      </w:r>
+    </w:p>
+    <w:p>
+      <w:pPr>
+        <w:rPr>
+          <w:b/>
+          <w:bCs/>
+        </w:rPr>
+      </w:pPr>
+    </w:p>
+    <w:p>
+      <w:pPr>
+        <w:rPr>
+          <w:b/>
+          <w:bCs/>
+        </w:rPr>
+      </w:pPr>
+      <w:r>
+        <w:rPr>
+          <w:b/>
+          <w:bCs/>
+        </w:rPr>
+        <w:lastRenderedPageBreak/>
+        <w:drawing>
+          <wp:inline distT="0" distB="0" distL="0" distR="0" wp14:anchorId="150F4465" wp14:editId="2983400C">
+            <wp:extent cx="5940425" cy="4848860"/>
+            <wp:effectExtent l="0" t="0" r="3175" b="8890"/>
+            <wp:docPr id="43" name="Рисунок 43"/>
+            <wp:cNvGraphicFramePr>
+              <a:graphicFrameLocks xmlns:a="http://schemas.openxmlformats.org/drawingml/2006/main" noChangeAspect="1"/>
+            </wp:cNvGraphicFramePr>
+            <a:graphic xmlns:a="http://schemas.openxmlformats.org/drawingml/2006/main">
+              <a:graphicData uri="http://schemas.openxmlformats.org/drawingml/2006/picture">
+                <pic:pic xmlns:pic="http://schemas.openxmlformats.org/drawingml/2006/picture">
+                  <pic:nvPicPr>
+                    <pic:cNvPr id="1" name=""/>
+                    <pic:cNvPicPr/>
+                  </pic:nvPicPr>
+                  <pic:blipFill>
+                    <a:blip r:embed="rId46"/>
+                    <a:stretch>
+                      <a:fillRect/>
+                    </a:stretch>
+                  </pic:blipFill>
+                  <pic:spPr>
+                    <a:xfrm>
+                      <a:off x="0" y="0"/>
+                      <a:ext cx="5940425" cy="4848860"/>
+                    </a:xfrm>
+                    <a:prstGeom prst="rect">
+                      <a:avLst/>
+                    </a:prstGeom>
+                  </pic:spPr>
+                </pic:pic>
+              </a:graphicData>
+            </a:graphic>
+          </wp:inline>
+        </w:drawing>
+      </w:r>
+    </w:p>
+    <w:p>
+      <w:pPr>
+        <w:rPr>
+          <w:b/>
+          <w:bCs/>
+        </w:rPr>
+      </w:pPr>
+      <w:r>
+        <w:rPr>
+          <w:b/>
+          <w:bCs/>
+        </w:rPr>
+        <w:t>Требования к контролю хранения</w:t>
       </w:r>
     </w:p>
     <w:p>

</xml_diff>